<commit_message>
Removed unused assets - UI button highlight and click sounds and final light bake & tidy
</commit_message>
<xml_diff>
--- a/Brown_A_S1609108_CT6010_AdvConcepts.docx
+++ b/Brown_A_S1609108_CT6010_AdvConcepts.docx
@@ -1059,7 +1059,7 @@
             </w:rPr>
             <w:fldChar w:fldCharType="separate"/>
           </w:r>
-          <w:hyperlink w:anchor="_Toc37164583" w:history="1">
+          <w:hyperlink w:anchor="_Toc37173676" w:history="1">
             <w:r>
               <w:rPr>
                 <w:rStyle w:val="Hyperlink"/>
@@ -1086,7 +1086,7 @@
                 <w:noProof/>
                 <w:webHidden/>
               </w:rPr>
-              <w:instrText xml:space="preserve"> PAGEREF _Toc37164583 \h </w:instrText>
+              <w:instrText xml:space="preserve"> PAGEREF _Toc37173676 \h </w:instrText>
             </w:r>
             <w:r>
               <w:rPr>
@@ -1127,7 +1127,7 @@
               <w:lang w:eastAsia="en-GB"/>
             </w:rPr>
           </w:pPr>
-          <w:hyperlink w:anchor="_Toc37164584" w:history="1">
+          <w:hyperlink w:anchor="_Toc37173677" w:history="1">
             <w:r>
               <w:rPr>
                 <w:rStyle w:val="Hyperlink"/>
@@ -1154,7 +1154,7 @@
                 <w:noProof/>
                 <w:webHidden/>
               </w:rPr>
-              <w:instrText xml:space="preserve"> PAGEREF _Toc37164584 \h </w:instrText>
+              <w:instrText xml:space="preserve"> PAGEREF _Toc37173677 \h </w:instrText>
             </w:r>
             <w:r>
               <w:rPr>
@@ -1195,7 +1195,7 @@
               <w:lang w:eastAsia="en-GB"/>
             </w:rPr>
           </w:pPr>
-          <w:hyperlink w:anchor="_Toc37164585" w:history="1">
+          <w:hyperlink w:anchor="_Toc37173678" w:history="1">
             <w:r>
               <w:rPr>
                 <w:rStyle w:val="Hyperlink"/>
@@ -1222,7 +1222,7 @@
                 <w:noProof/>
                 <w:webHidden/>
               </w:rPr>
-              <w:instrText xml:space="preserve"> PAGEREF _Toc37164585 \h </w:instrText>
+              <w:instrText xml:space="preserve"> PAGEREF _Toc37173678 \h </w:instrText>
             </w:r>
             <w:r>
               <w:rPr>
@@ -1263,7 +1263,7 @@
               <w:lang w:eastAsia="en-GB"/>
             </w:rPr>
           </w:pPr>
-          <w:hyperlink w:anchor="_Toc37164586" w:history="1">
+          <w:hyperlink w:anchor="_Toc37173679" w:history="1">
             <w:r>
               <w:rPr>
                 <w:rStyle w:val="Hyperlink"/>
@@ -1290,7 +1290,149 @@
                 <w:noProof/>
                 <w:webHidden/>
               </w:rPr>
-              <w:instrText xml:space="preserve"> PAGEREF _Toc37164586 \h </w:instrText>
+              <w:instrText xml:space="preserve"> PAGEREF _Toc37173679 \h </w:instrText>
+            </w:r>
+            <w:r>
+              <w:rPr>
+                <w:noProof/>
+                <w:webHidden/>
+              </w:rPr>
+            </w:r>
+            <w:r>
+              <w:rPr>
+                <w:noProof/>
+                <w:webHidden/>
+              </w:rPr>
+              <w:fldChar w:fldCharType="separate"/>
+            </w:r>
+            <w:r>
+              <w:rPr>
+                <w:noProof/>
+                <w:webHidden/>
+              </w:rPr>
+              <w:t>4</w:t>
+            </w:r>
+            <w:r>
+              <w:rPr>
+                <w:noProof/>
+                <w:webHidden/>
+              </w:rPr>
+              <w:fldChar w:fldCharType="end"/>
+            </w:r>
+          </w:hyperlink>
+        </w:p>
+        <w:p>
+          <w:pPr>
+            <w:pStyle w:val="TOC2"/>
+            <w:tabs>
+              <w:tab w:val="right" w:leader="dot" w:pos="9016"/>
+            </w:tabs>
+            <w:rPr>
+              <w:noProof/>
+              <w:sz w:val="22"/>
+              <w:szCs w:val="22"/>
+              <w:lang w:eastAsia="en-GB"/>
+            </w:rPr>
+          </w:pPr>
+          <w:hyperlink w:anchor="_Toc37173680" w:history="1">
+            <w:r>
+              <w:rPr>
+                <w:rStyle w:val="Hyperlink"/>
+                <w:noProof/>
+              </w:rPr>
+              <w:t>Further Development</w:t>
+            </w:r>
+            <w:r>
+              <w:rPr>
+                <w:noProof/>
+                <w:webHidden/>
+              </w:rPr>
+              <w:tab/>
+            </w:r>
+            <w:r>
+              <w:rPr>
+                <w:noProof/>
+                <w:webHidden/>
+              </w:rPr>
+              <w:fldChar w:fldCharType="begin"/>
+            </w:r>
+            <w:r>
+              <w:rPr>
+                <w:noProof/>
+                <w:webHidden/>
+              </w:rPr>
+              <w:instrText xml:space="preserve"> PAGEREF _Toc37173680 \h </w:instrText>
+            </w:r>
+            <w:r>
+              <w:rPr>
+                <w:noProof/>
+                <w:webHidden/>
+              </w:rPr>
+            </w:r>
+            <w:r>
+              <w:rPr>
+                <w:noProof/>
+                <w:webHidden/>
+              </w:rPr>
+              <w:fldChar w:fldCharType="separate"/>
+            </w:r>
+            <w:r>
+              <w:rPr>
+                <w:noProof/>
+                <w:webHidden/>
+              </w:rPr>
+              <w:t>4</w:t>
+            </w:r>
+            <w:r>
+              <w:rPr>
+                <w:noProof/>
+                <w:webHidden/>
+              </w:rPr>
+              <w:fldChar w:fldCharType="end"/>
+            </w:r>
+          </w:hyperlink>
+        </w:p>
+        <w:p>
+          <w:pPr>
+            <w:pStyle w:val="TOC3"/>
+            <w:tabs>
+              <w:tab w:val="right" w:leader="dot" w:pos="9016"/>
+            </w:tabs>
+            <w:rPr>
+              <w:noProof/>
+              <w:sz w:val="22"/>
+              <w:szCs w:val="22"/>
+              <w:lang w:eastAsia="en-GB"/>
+            </w:rPr>
+          </w:pPr>
+          <w:hyperlink w:anchor="_Toc37173681" w:history="1">
+            <w:r>
+              <w:rPr>
+                <w:rStyle w:val="Hyperlink"/>
+                <w:noProof/>
+              </w:rPr>
+              <w:t>Gameplay Controls</w:t>
+            </w:r>
+            <w:r>
+              <w:rPr>
+                <w:noProof/>
+                <w:webHidden/>
+              </w:rPr>
+              <w:tab/>
+            </w:r>
+            <w:r>
+              <w:rPr>
+                <w:noProof/>
+                <w:webHidden/>
+              </w:rPr>
+              <w:fldChar w:fldCharType="begin"/>
+            </w:r>
+            <w:r>
+              <w:rPr>
+                <w:noProof/>
+                <w:webHidden/>
+              </w:rPr>
+              <w:instrText xml:space="preserve"> PAGEREF _Toc37173681 \h </w:instrText>
             </w:r>
             <w:r>
               <w:rPr>
@@ -1331,7 +1473,7 @@
               <w:lang w:eastAsia="en-GB"/>
             </w:rPr>
           </w:pPr>
-          <w:hyperlink w:anchor="_Toc37164587" w:history="1">
+          <w:hyperlink w:anchor="_Toc37173682" w:history="1">
             <w:r>
               <w:rPr>
                 <w:rStyle w:val="Hyperlink"/>
@@ -1358,7 +1500,7 @@
                 <w:noProof/>
                 <w:webHidden/>
               </w:rPr>
-              <w:instrText xml:space="preserve"> PAGEREF _Toc37164587 \h </w:instrText>
+              <w:instrText xml:space="preserve"> PAGEREF _Toc37173682 \h </w:instrText>
             </w:r>
             <w:r>
               <w:rPr>
@@ -1399,7 +1541,7 @@
               <w:lang w:eastAsia="en-GB"/>
             </w:rPr>
           </w:pPr>
-          <w:hyperlink w:anchor="_Toc37164588" w:history="1">
+          <w:hyperlink w:anchor="_Toc37173683" w:history="1">
             <w:r>
               <w:rPr>
                 <w:rStyle w:val="Hyperlink"/>
@@ -1426,7 +1568,7 @@
                 <w:noProof/>
                 <w:webHidden/>
               </w:rPr>
-              <w:instrText xml:space="preserve"> PAGEREF _Toc37164588 \h </w:instrText>
+              <w:instrText xml:space="preserve"> PAGEREF _Toc37173683 \h </w:instrText>
             </w:r>
             <w:r>
               <w:rPr>
@@ -1502,7 +1644,7 @@
           <w:szCs w:val="20"/>
         </w:rPr>
       </w:pPr>
-      <w:bookmarkStart w:id="0" w:name="_Toc37164583"/>
+      <w:bookmarkStart w:id="0" w:name="_Toc37173676"/>
       <w:r>
         <w:rPr>
           <w:szCs w:val="20"/>
@@ -1523,7 +1665,19 @@
         <w:rPr>
           <w:sz w:val="24"/>
         </w:rPr>
-        <w:t xml:space="preserve">Eden’s Garden takes concepts from a typical child’s learning curriculum (ages 3 – 5) and embeds those </w:t>
+        <w:t xml:space="preserve">Eden’s Garden takes concepts from a typical </w:t>
+      </w:r>
+      <w:r>
+        <w:rPr>
+          <w:sz w:val="24"/>
+        </w:rPr>
+        <w:t>children’s</w:t>
+      </w:r>
+      <w:r>
+        <w:rPr>
+          <w:sz w:val="24"/>
+        </w:rPr>
+        <w:t xml:space="preserve"> learning curriculum (ages 3 – 5) and embeds those </w:t>
       </w:r>
       <w:r>
         <w:rPr>
@@ -1543,7 +1697,7 @@
         <w:pStyle w:val="Heading1"/>
         <w:spacing w:line="360" w:lineRule="auto"/>
       </w:pPr>
-      <w:bookmarkStart w:id="1" w:name="_Toc37164584"/>
+      <w:bookmarkStart w:id="1" w:name="_Toc37173677"/>
       <w:r>
         <w:t>Product Description</w:t>
       </w:r>
@@ -1563,7 +1717,31 @@
         <w:rPr>
           <w:sz w:val="24"/>
         </w:rPr>
-        <w:t>Using simple single click interactions, the user is encouraged by the narrator to explore the scene to interact with objects in the garden.  Clicking an area will zoom the camera in to a mini game where the instructions are displayed, and the user can begin the game. As the game is aimed at 3 – 5-year olds, the games cannot be lost. As each game is won, more of the garden is tidied and comes to life; rubbish disappears, flowers grow, birds return, etc.</w:t>
+        <w:t>Using simple single click interactions, the user is encouraged by the narrator to explore the scene to interact with objects in the garden.</w:t>
+      </w:r>
+      <w:r>
+        <w:rPr>
+          <w:sz w:val="24"/>
+        </w:rPr>
+        <w:t xml:space="preserve"> The scene is low poly and vibrant colours with the intention of drawing and retain the users</w:t>
+      </w:r>
+      <w:r>
+        <w:rPr>
+          <w:sz w:val="24"/>
+        </w:rPr>
+        <w:t>’</w:t>
+      </w:r>
+      <w:r>
+        <w:rPr>
+          <w:sz w:val="24"/>
+        </w:rPr>
+        <w:t xml:space="preserve"> attention.</w:t>
+      </w:r>
+      <w:r>
+        <w:rPr>
+          <w:sz w:val="24"/>
+        </w:rPr>
+        <w:t xml:space="preserve"> Clicking an area will zoom the camera in to a mini game where the instructions are displayed, and the user can begin the game. As the game is aimed at 3 – 5-year olds, the games cannot be lost. As each game is won, more of the garden is tidied and comes to life; rubbish disappears, flowers grow, birds return, etc.</w:t>
       </w:r>
     </w:p>
     <w:p>
@@ -1571,7 +1749,7 @@
         <w:pStyle w:val="Heading1"/>
         <w:spacing w:line="360" w:lineRule="auto"/>
       </w:pPr>
-      <w:bookmarkStart w:id="2" w:name="_Toc37164585"/>
+      <w:bookmarkStart w:id="2" w:name="_Toc37173678"/>
       <w:r>
         <w:t>Mini-game Research</w:t>
       </w:r>
@@ -1644,7 +1822,25 @@
         <w:rPr>
           <w:sz w:val="24"/>
         </w:rPr>
-        <w:t>Below are some examples of the homework sheets provided</w:t>
+        <w:t>Below are some examples of the</w:t>
+      </w:r>
+      <w:r>
+        <w:rPr>
+          <w:sz w:val="24"/>
+        </w:rPr>
+        <w:t xml:space="preserve"> 11</w:t>
+      </w:r>
+      <w:r>
+        <w:rPr>
+          <w:sz w:val="24"/>
+        </w:rPr>
+        <w:t xml:space="preserve"> homework sheets provided</w:t>
+      </w:r>
+      <w:r>
+        <w:rPr>
+          <w:sz w:val="24"/>
+        </w:rPr>
+        <w:t>.</w:t>
       </w:r>
     </w:p>
     <w:p>
@@ -1944,7 +2140,6 @@
         <w:rPr>
           <w:sz w:val="24"/>
         </w:rPr>
-        <w:lastRenderedPageBreak/>
         <w:t>The original concept took each homework sheet and determined how its mini game would fit into a single game scene.</w:t>
       </w:r>
     </w:p>
@@ -2027,10 +2222,12 @@
     <w:p>
       <w:pPr>
         <w:rPr>
-          <w:sz w:val="16"/>
-          <w:szCs w:val="12"/>
-        </w:rPr>
-      </w:pPr>
+          <w:sz w:val="8"/>
+          <w:szCs w:val="4"/>
+        </w:rPr>
+      </w:pPr>
+      <w:bookmarkStart w:id="3" w:name="_GoBack"/>
+      <w:bookmarkEnd w:id="3"/>
     </w:p>
     <w:p>
       <w:pPr>
@@ -2195,11 +2392,11 @@
         <w:pStyle w:val="Heading1"/>
         <w:spacing w:line="360" w:lineRule="auto"/>
       </w:pPr>
-      <w:bookmarkStart w:id="3" w:name="_Toc37164586"/>
+      <w:bookmarkStart w:id="4" w:name="_Toc37173679"/>
       <w:r>
         <w:t>Evaluation</w:t>
       </w:r>
-      <w:bookmarkEnd w:id="3"/>
+      <w:bookmarkEnd w:id="4"/>
     </w:p>
     <w:p>
       <w:pPr>
@@ -2218,19 +2415,25 @@
         <w:rPr>
           <w:sz w:val="24"/>
         </w:rPr>
-        <w:t>game provides a welcoming environment for a child’s curiosity,</w:t>
-      </w:r>
-      <w:r>
-        <w:rPr>
-          <w:sz w:val="24"/>
-        </w:rPr>
-        <w:t xml:space="preserve"> with no set game </w:t>
-      </w:r>
-      <w:r>
-        <w:rPr>
-          <w:sz w:val="24"/>
-        </w:rPr>
-        <w:t xml:space="preserve">completion order </w:t>
+        <w:t>game provides a welcoming environment for a child’s curiosity</w:t>
+      </w:r>
+      <w:r>
+        <w:rPr>
+          <w:sz w:val="24"/>
+        </w:rPr>
+        <w:t>. W</w:t>
+      </w:r>
+      <w:r>
+        <w:rPr>
+          <w:sz w:val="24"/>
+        </w:rPr>
+        <w:t xml:space="preserve">ith no </w:t>
+      </w:r>
+      <w:r>
+        <w:rPr>
+          <w:sz w:val="24"/>
+        </w:rPr>
+        <w:t xml:space="preserve">set linear gameplay, </w:t>
       </w:r>
       <w:r>
         <w:rPr>
@@ -2327,9 +2530,11 @@
       <w:pPr>
         <w:pStyle w:val="Heading2"/>
       </w:pPr>
+      <w:bookmarkStart w:id="5" w:name="_Toc37173680"/>
       <w:r>
         <w:t>Further Development</w:t>
       </w:r>
+      <w:bookmarkEnd w:id="5"/>
     </w:p>
     <w:p>
       <w:pPr>
@@ -2351,28 +2556,44 @@
         <w:rPr>
           <w:sz w:val="24"/>
         </w:rPr>
-        <w:t xml:space="preserve"> but would ultimately have 6 mini games, with the others focused around the seed bed (counting), the fence panel (missing numbers), the sky (greater or less than), the bird table (addition) and the well (using plus, minus and equals). Additionally, the environment would be full of non-game related interactable objec</w:t>
-      </w:r>
-      <w:bookmarkStart w:id="4" w:name="_GoBack"/>
-      <w:bookmarkEnd w:id="4"/>
-      <w:r>
-        <w:rPr>
-          <w:sz w:val="24"/>
-        </w:rPr>
-        <w:t>ts, for example, clicking the mailbox would make Eden check the mail, fussing the cat, etc. to keep the game fully immersive and entertaining for the exploring user. Additional audio from the narrator would be used to guide the player to certain games or objects when required.</w:t>
-      </w:r>
-    </w:p>
-    <w:p>
-      <w:pPr>
-        <w:spacing w:line="360" w:lineRule="auto"/>
-      </w:pPr>
-    </w:p>
-    <w:p>
-      <w:pPr>
-        <w:pStyle w:val="Heading2"/>
-      </w:pPr>
-      <w:r>
-        <w:t xml:space="preserve">Gameplay Controls </w:t>
+        <w:t xml:space="preserve"> but would ultimately have 6 mini games, with the others focused around the seed bed (counting), the fence panel (missing numbers), the sky (greater or less than), the bird table (addition) and the well (using plus, minus and equals</w:t>
+      </w:r>
+      <w:r>
+        <w:rPr>
+          <w:sz w:val="24"/>
+        </w:rPr>
+        <w:t xml:space="preserve"> symbols</w:t>
+      </w:r>
+      <w:r>
+        <w:rPr>
+          <w:sz w:val="24"/>
+        </w:rPr>
+        <w:t>). Additionally, the environment would be full of non-</w:t>
+      </w:r>
+      <w:r>
+        <w:rPr>
+          <w:sz w:val="24"/>
+        </w:rPr>
+        <w:t xml:space="preserve">mini </w:t>
+      </w:r>
+      <w:r>
+        <w:rPr>
+          <w:sz w:val="24"/>
+        </w:rPr>
+        <w:t>game related interactable objects, for example, clicking the mailbox would make Eden check the mail, fussing the cat, etc. to keep the game fully immersive and entertaining for the exploring user. Additional audio from the narrator would be used to guide the player to certain games or objects when required.</w:t>
+      </w:r>
+    </w:p>
+    <w:p>
+      <w:pPr>
+        <w:pStyle w:val="Heading3"/>
+      </w:pPr>
+      <w:bookmarkStart w:id="6" w:name="_Toc37173681"/>
+      <w:r>
+        <w:t>Gameplay Controls</w:t>
+      </w:r>
+      <w:bookmarkEnd w:id="6"/>
+      <w:r>
+        <w:t xml:space="preserve"> </w:t>
       </w:r>
     </w:p>
     <w:p>
@@ -2423,7 +2644,7 @@
         <w:pStyle w:val="Heading1"/>
         <w:spacing w:line="360" w:lineRule="auto"/>
       </w:pPr>
-      <w:bookmarkStart w:id="5" w:name="_Toc37164587"/>
+      <w:bookmarkStart w:id="7" w:name="_Toc37173682"/>
       <w:r>
         <w:lastRenderedPageBreak/>
         <w:t xml:space="preserve">Game </w:t>
@@ -2431,13 +2652,1277 @@
       <w:r>
         <w:t>References</w:t>
       </w:r>
-      <w:bookmarkEnd w:id="5"/>
-    </w:p>
-    <w:p>
-      <w:pPr>
+      <w:bookmarkEnd w:id="7"/>
+    </w:p>
+    <w:p>
+      <w:pPr>
+        <w:spacing w:line="240" w:lineRule="auto"/>
+        <w:rPr>
+          <w:rFonts w:ascii="Arial" w:hAnsi="Arial" w:cs="Arial"/>
+          <w:color w:val="000000"/>
+          <w:sz w:val="18"/>
+          <w:szCs w:val="18"/>
+          <w:shd w:val="clear" w:color="auto" w:fill="FFFFFF"/>
+        </w:rPr>
+      </w:pPr>
+      <w:r>
+        <w:rPr>
+          <w:rFonts w:ascii="Arial" w:hAnsi="Arial" w:cs="Arial"/>
+          <w:color w:val="000000"/>
+          <w:sz w:val="18"/>
+          <w:szCs w:val="18"/>
+          <w:shd w:val="clear" w:color="auto" w:fill="FFFFFF"/>
+        </w:rPr>
+        <w:t xml:space="preserve">Audacity, 2000, </w:t>
+      </w:r>
+      <w:r>
+        <w:rPr>
+          <w:rFonts w:ascii="Arial" w:hAnsi="Arial" w:cs="Arial"/>
+          <w:color w:val="000000"/>
+          <w:sz w:val="18"/>
+          <w:szCs w:val="18"/>
+          <w:shd w:val="clear" w:color="auto" w:fill="FFFFFF"/>
+        </w:rPr>
+        <w:t>O</w:t>
+      </w:r>
+      <w:r>
+        <w:rPr>
+          <w:rFonts w:ascii="Arial" w:hAnsi="Arial" w:cs="Arial"/>
+          <w:color w:val="000000"/>
+          <w:sz w:val="18"/>
+          <w:szCs w:val="18"/>
+          <w:shd w:val="clear" w:color="auto" w:fill="FFFFFF"/>
+        </w:rPr>
+        <w:t>pen-source</w:t>
+      </w:r>
+      <w:r>
+        <w:rPr>
+          <w:rFonts w:ascii="Arial" w:hAnsi="Arial" w:cs="Arial"/>
+          <w:color w:val="000000"/>
+          <w:sz w:val="18"/>
+          <w:szCs w:val="18"/>
+          <w:shd w:val="clear" w:color="auto" w:fill="FFFFFF"/>
+        </w:rPr>
+        <w:t xml:space="preserve"> Software</w:t>
+      </w:r>
+    </w:p>
+    <w:p>
+      <w:pPr>
+        <w:spacing w:line="240" w:lineRule="auto"/>
+        <w:rPr>
+          <w:rFonts w:ascii="Arial" w:hAnsi="Arial" w:cs="Arial"/>
+          <w:color w:val="000000"/>
+          <w:sz w:val="18"/>
+          <w:szCs w:val="18"/>
+          <w:shd w:val="clear" w:color="auto" w:fill="FFFFFF"/>
+        </w:rPr>
+      </w:pPr>
+      <w:r>
+        <w:rPr>
+          <w:rFonts w:ascii="Arial" w:hAnsi="Arial" w:cs="Arial"/>
+          <w:color w:val="000000"/>
+          <w:sz w:val="18"/>
+          <w:szCs w:val="18"/>
+          <w:shd w:val="clear" w:color="auto" w:fill="FFFFFF"/>
+        </w:rPr>
+        <w:t>Cartoon Cat, 2016, Zealous Interactive, Unity Asset Store</w:t>
+      </w:r>
+    </w:p>
+    <w:p>
+      <w:pPr>
+        <w:spacing w:line="240" w:lineRule="auto"/>
+        <w:rPr>
+          <w:rFonts w:ascii="Arial" w:hAnsi="Arial" w:cs="Arial"/>
+          <w:color w:val="000000"/>
+          <w:sz w:val="18"/>
+          <w:szCs w:val="18"/>
+          <w:shd w:val="clear" w:color="auto" w:fill="FFFFFF"/>
+        </w:rPr>
+      </w:pPr>
+      <w:r>
+        <w:rPr>
+          <w:rFonts w:ascii="Arial" w:hAnsi="Arial" w:cs="Arial"/>
+          <w:color w:val="000000"/>
+          <w:sz w:val="18"/>
+          <w:szCs w:val="18"/>
+          <w:shd w:val="clear" w:color="auto" w:fill="FFFFFF"/>
+        </w:rPr>
+        <w:t>Fantasy Effect, 2019, Pinwheel Studio, Unity Asset Store</w:t>
+      </w:r>
+    </w:p>
+    <w:p>
+      <w:pPr>
+        <w:spacing w:line="240" w:lineRule="auto"/>
+        <w:rPr>
+          <w:rFonts w:ascii="Arial" w:hAnsi="Arial" w:cs="Arial"/>
+          <w:color w:val="000000"/>
+          <w:sz w:val="18"/>
+          <w:szCs w:val="18"/>
+          <w:shd w:val="clear" w:color="auto" w:fill="FFFFFF"/>
+        </w:rPr>
+      </w:pPr>
+      <w:r>
+        <w:rPr>
+          <w:rFonts w:ascii="Arial" w:hAnsi="Arial" w:cs="Arial"/>
+          <w:color w:val="000000"/>
+          <w:sz w:val="18"/>
+          <w:szCs w:val="18"/>
+          <w:shd w:val="clear" w:color="auto" w:fill="FFFFFF"/>
+        </w:rPr>
+        <w:t xml:space="preserve">Fantasy Treasure Pack, 2017, </w:t>
+      </w:r>
+      <w:proofErr w:type="spellStart"/>
+      <w:r>
+        <w:rPr>
+          <w:rFonts w:ascii="Arial" w:hAnsi="Arial" w:cs="Arial"/>
+          <w:color w:val="000000"/>
+          <w:sz w:val="18"/>
+          <w:szCs w:val="18"/>
+          <w:shd w:val="clear" w:color="auto" w:fill="FFFFFF"/>
+        </w:rPr>
+        <w:t>LowlyPoly</w:t>
+      </w:r>
+      <w:proofErr w:type="spellEnd"/>
+      <w:r>
+        <w:rPr>
+          <w:rFonts w:ascii="Arial" w:hAnsi="Arial" w:cs="Arial"/>
+          <w:color w:val="000000"/>
+          <w:sz w:val="18"/>
+          <w:szCs w:val="18"/>
+          <w:shd w:val="clear" w:color="auto" w:fill="FFFFFF"/>
+        </w:rPr>
+        <w:t>, Unity Asset Store</w:t>
+      </w:r>
+    </w:p>
+    <w:p>
+      <w:pPr>
+        <w:spacing w:line="240" w:lineRule="auto"/>
+        <w:rPr>
+          <w:rFonts w:ascii="Arial" w:hAnsi="Arial" w:cs="Arial"/>
+          <w:color w:val="000000"/>
+          <w:sz w:val="18"/>
+          <w:szCs w:val="18"/>
+          <w:shd w:val="clear" w:color="auto" w:fill="FFFFFF"/>
+        </w:rPr>
+      </w:pPr>
+      <w:r>
+        <w:rPr>
+          <w:rFonts w:ascii="Arial" w:hAnsi="Arial" w:cs="Arial"/>
+          <w:color w:val="000000"/>
+          <w:sz w:val="18"/>
+          <w:szCs w:val="18"/>
+          <w:shd w:val="clear" w:color="auto" w:fill="FFFFFF"/>
+        </w:rPr>
+        <w:t xml:space="preserve">Fantasy Skybox Free, 2018, G. E. Team, Unity Asset Store </w:t>
+      </w:r>
+    </w:p>
+    <w:p>
+      <w:pPr>
+        <w:spacing w:line="240" w:lineRule="auto"/>
+        <w:rPr>
+          <w:rFonts w:ascii="Arial" w:hAnsi="Arial" w:cs="Arial"/>
+          <w:color w:val="000000"/>
+          <w:sz w:val="18"/>
+          <w:szCs w:val="18"/>
+          <w:shd w:val="clear" w:color="auto" w:fill="FFFFFF"/>
+        </w:rPr>
+      </w:pPr>
+      <w:r>
+        <w:rPr>
+          <w:rFonts w:ascii="Arial" w:hAnsi="Arial" w:cs="Arial"/>
+          <w:color w:val="000000"/>
+          <w:sz w:val="18"/>
+          <w:szCs w:val="18"/>
+          <w:shd w:val="clear" w:color="auto" w:fill="FFFFFF"/>
+        </w:rPr>
+        <w:t xml:space="preserve">Flowerbed, 2020, </w:t>
+      </w:r>
+      <w:proofErr w:type="spellStart"/>
+      <w:r>
+        <w:rPr>
+          <w:rFonts w:ascii="Arial" w:hAnsi="Arial" w:cs="Arial"/>
+          <w:color w:val="000000"/>
+          <w:sz w:val="18"/>
+          <w:szCs w:val="18"/>
+          <w:shd w:val="clear" w:color="auto" w:fill="FFFFFF"/>
+        </w:rPr>
+        <w:t>Mcomp</w:t>
+      </w:r>
+      <w:proofErr w:type="spellEnd"/>
+      <w:r>
+        <w:rPr>
+          <w:rFonts w:ascii="Arial" w:hAnsi="Arial" w:cs="Arial"/>
+          <w:color w:val="000000"/>
+          <w:sz w:val="18"/>
+          <w:szCs w:val="18"/>
+          <w:shd w:val="clear" w:color="auto" w:fill="FFFFFF"/>
+        </w:rPr>
+        <w:t>, Unity Asset Store</w:t>
+      </w:r>
+    </w:p>
+    <w:p>
+      <w:pPr>
+        <w:spacing w:line="240" w:lineRule="auto"/>
+        <w:rPr>
+          <w:rFonts w:ascii="Arial" w:hAnsi="Arial" w:cs="Arial"/>
+          <w:color w:val="000000"/>
+          <w:sz w:val="18"/>
+          <w:szCs w:val="18"/>
+          <w:shd w:val="clear" w:color="auto" w:fill="FFFFFF"/>
+        </w:rPr>
+      </w:pPr>
+      <w:r>
+        <w:rPr>
+          <w:rFonts w:ascii="Arial" w:hAnsi="Arial" w:cs="Arial"/>
+          <w:color w:val="000000"/>
+          <w:sz w:val="18"/>
+          <w:szCs w:val="18"/>
+          <w:shd w:val="clear" w:color="auto" w:fill="FFFFFF"/>
+        </w:rPr>
+        <w:t>Free-icons-download.net. 2020. </w:t>
+      </w:r>
+      <w:r>
+        <w:rPr>
+          <w:rFonts w:ascii="Arial" w:hAnsi="Arial" w:cs="Arial"/>
+          <w:i/>
+          <w:iCs/>
+          <w:color w:val="000000"/>
+          <w:sz w:val="18"/>
+          <w:szCs w:val="18"/>
+          <w:shd w:val="clear" w:color="auto" w:fill="FFFFFF"/>
+        </w:rPr>
+        <w:t>Back Icon – Free Icons Download</w:t>
+      </w:r>
+      <w:r>
+        <w:rPr>
+          <w:rFonts w:ascii="Arial" w:hAnsi="Arial" w:cs="Arial"/>
+          <w:color w:val="000000"/>
+          <w:sz w:val="18"/>
+          <w:szCs w:val="18"/>
+          <w:shd w:val="clear" w:color="auto" w:fill="FFFFFF"/>
+        </w:rPr>
+        <w:t>. [online] Available at: &lt;http://www.free-icons-download.net/back-icon-60629/&gt; [Accessed 7 April 2020].</w:t>
+      </w:r>
+    </w:p>
+    <w:p>
+      <w:pPr>
+        <w:spacing w:line="240" w:lineRule="auto"/>
+        <w:rPr>
+          <w:rFonts w:ascii="Arial" w:hAnsi="Arial" w:cs="Arial"/>
+          <w:color w:val="000000"/>
+          <w:sz w:val="18"/>
+          <w:szCs w:val="18"/>
+          <w:shd w:val="clear" w:color="auto" w:fill="FFFFFF"/>
+        </w:rPr>
+      </w:pPr>
+      <w:proofErr w:type="spellStart"/>
+      <w:r>
+        <w:rPr>
+          <w:rFonts w:ascii="Arial" w:hAnsi="Arial" w:cs="Arial"/>
+          <w:color w:val="000000"/>
+          <w:sz w:val="18"/>
+          <w:szCs w:val="18"/>
+          <w:shd w:val="clear" w:color="auto" w:fill="FFFFFF"/>
+        </w:rPr>
+        <w:t>Freesound</w:t>
+      </w:r>
+      <w:proofErr w:type="spellEnd"/>
+      <w:r>
+        <w:rPr>
+          <w:rFonts w:ascii="Arial" w:hAnsi="Arial" w:cs="Arial"/>
+          <w:color w:val="000000"/>
+          <w:sz w:val="18"/>
+          <w:szCs w:val="18"/>
+          <w:shd w:val="clear" w:color="auto" w:fill="FFFFFF"/>
+        </w:rPr>
+        <w:t>. 2006. </w:t>
+      </w:r>
+      <w:r>
+        <w:rPr>
+          <w:rFonts w:ascii="Arial" w:hAnsi="Arial" w:cs="Arial"/>
+          <w:i/>
+          <w:iCs/>
+          <w:color w:val="000000"/>
+          <w:sz w:val="18"/>
+          <w:szCs w:val="18"/>
+          <w:shd w:val="clear" w:color="auto" w:fill="FFFFFF"/>
+        </w:rPr>
+        <w:t xml:space="preserve">The </w:t>
+      </w:r>
+      <w:proofErr w:type="spellStart"/>
+      <w:r>
+        <w:rPr>
+          <w:rFonts w:ascii="Arial" w:hAnsi="Arial" w:cs="Arial"/>
+          <w:i/>
+          <w:iCs/>
+          <w:color w:val="000000"/>
+          <w:sz w:val="18"/>
+          <w:szCs w:val="18"/>
+          <w:shd w:val="clear" w:color="auto" w:fill="FFFFFF"/>
+        </w:rPr>
+        <w:t>Chime.Wav</w:t>
+      </w:r>
+      <w:proofErr w:type="spellEnd"/>
+      <w:r>
+        <w:rPr>
+          <w:rFonts w:ascii="Arial" w:hAnsi="Arial" w:cs="Arial"/>
+          <w:i/>
+          <w:iCs/>
+          <w:color w:val="000000"/>
+          <w:sz w:val="18"/>
+          <w:szCs w:val="18"/>
+          <w:shd w:val="clear" w:color="auto" w:fill="FFFFFF"/>
+        </w:rPr>
+        <w:t xml:space="preserve"> </w:t>
+      </w:r>
+      <w:proofErr w:type="gramStart"/>
+      <w:r>
+        <w:rPr>
+          <w:rFonts w:ascii="Arial" w:hAnsi="Arial" w:cs="Arial"/>
+          <w:i/>
+          <w:iCs/>
+          <w:color w:val="000000"/>
+          <w:sz w:val="18"/>
+          <w:szCs w:val="18"/>
+          <w:shd w:val="clear" w:color="auto" w:fill="FFFFFF"/>
+        </w:rPr>
+        <w:t>By</w:t>
+      </w:r>
+      <w:proofErr w:type="gramEnd"/>
+      <w:r>
+        <w:rPr>
+          <w:rFonts w:ascii="Arial" w:hAnsi="Arial" w:cs="Arial"/>
+          <w:i/>
+          <w:iCs/>
+          <w:color w:val="000000"/>
+          <w:sz w:val="18"/>
+          <w:szCs w:val="18"/>
+          <w:shd w:val="clear" w:color="auto" w:fill="FFFFFF"/>
+        </w:rPr>
+        <w:t xml:space="preserve"> </w:t>
+      </w:r>
+      <w:proofErr w:type="spellStart"/>
+      <w:r>
+        <w:rPr>
+          <w:rFonts w:ascii="Arial" w:hAnsi="Arial" w:cs="Arial"/>
+          <w:i/>
+          <w:iCs/>
+          <w:color w:val="000000"/>
+          <w:sz w:val="18"/>
+          <w:szCs w:val="18"/>
+          <w:shd w:val="clear" w:color="auto" w:fill="FFFFFF"/>
+        </w:rPr>
+        <w:t>Zeuss</w:t>
+      </w:r>
+      <w:proofErr w:type="spellEnd"/>
+      <w:r>
+        <w:rPr>
+          <w:rFonts w:ascii="Arial" w:hAnsi="Arial" w:cs="Arial"/>
+          <w:color w:val="000000"/>
+          <w:sz w:val="18"/>
+          <w:szCs w:val="18"/>
+          <w:shd w:val="clear" w:color="auto" w:fill="FFFFFF"/>
+        </w:rPr>
+        <w:t>. [online] Available at: &lt;https://freesound.org/people/zeuss/sounds/22267/&gt; [Accessed 4 April 2020].</w:t>
+      </w:r>
+    </w:p>
+    <w:p>
+      <w:pPr>
+        <w:spacing w:line="240" w:lineRule="auto"/>
+        <w:rPr>
+          <w:rFonts w:ascii="Arial" w:hAnsi="Arial" w:cs="Arial"/>
+          <w:color w:val="000000"/>
+          <w:sz w:val="18"/>
+          <w:szCs w:val="18"/>
+          <w:shd w:val="clear" w:color="auto" w:fill="FFFFFF"/>
+        </w:rPr>
+      </w:pPr>
+      <w:proofErr w:type="spellStart"/>
+      <w:r>
+        <w:rPr>
+          <w:rFonts w:ascii="Arial" w:hAnsi="Arial" w:cs="Arial"/>
+          <w:color w:val="000000"/>
+          <w:sz w:val="18"/>
+          <w:szCs w:val="18"/>
+          <w:shd w:val="clear" w:color="auto" w:fill="FFFFFF"/>
+        </w:rPr>
+        <w:t>Freesound</w:t>
+      </w:r>
+      <w:proofErr w:type="spellEnd"/>
+      <w:r>
+        <w:rPr>
+          <w:rFonts w:ascii="Arial" w:hAnsi="Arial" w:cs="Arial"/>
+          <w:color w:val="000000"/>
+          <w:sz w:val="18"/>
+          <w:szCs w:val="18"/>
+          <w:shd w:val="clear" w:color="auto" w:fill="FFFFFF"/>
+        </w:rPr>
+        <w:t>. 2018. </w:t>
+      </w:r>
+      <w:proofErr w:type="spellStart"/>
+      <w:r>
+        <w:rPr>
+          <w:rFonts w:ascii="Arial" w:hAnsi="Arial" w:cs="Arial"/>
+          <w:i/>
+          <w:iCs/>
+          <w:color w:val="000000"/>
+          <w:sz w:val="18"/>
+          <w:szCs w:val="18"/>
+          <w:shd w:val="clear" w:color="auto" w:fill="FFFFFF"/>
+        </w:rPr>
+        <w:t>Correct.Wav</w:t>
+      </w:r>
+      <w:proofErr w:type="spellEnd"/>
+      <w:r>
+        <w:rPr>
+          <w:rFonts w:ascii="Arial" w:hAnsi="Arial" w:cs="Arial"/>
+          <w:i/>
+          <w:iCs/>
+          <w:color w:val="000000"/>
+          <w:sz w:val="18"/>
+          <w:szCs w:val="18"/>
+          <w:shd w:val="clear" w:color="auto" w:fill="FFFFFF"/>
+        </w:rPr>
+        <w:t xml:space="preserve"> </w:t>
+      </w:r>
+      <w:proofErr w:type="gramStart"/>
+      <w:r>
+        <w:rPr>
+          <w:rFonts w:ascii="Arial" w:hAnsi="Arial" w:cs="Arial"/>
+          <w:i/>
+          <w:iCs/>
+          <w:color w:val="000000"/>
+          <w:sz w:val="18"/>
+          <w:szCs w:val="18"/>
+          <w:shd w:val="clear" w:color="auto" w:fill="FFFFFF"/>
+        </w:rPr>
+        <w:t>By</w:t>
+      </w:r>
+      <w:proofErr w:type="gramEnd"/>
+      <w:r>
+        <w:rPr>
+          <w:rFonts w:ascii="Arial" w:hAnsi="Arial" w:cs="Arial"/>
+          <w:i/>
+          <w:iCs/>
+          <w:color w:val="000000"/>
+          <w:sz w:val="18"/>
+          <w:szCs w:val="18"/>
+          <w:shd w:val="clear" w:color="auto" w:fill="FFFFFF"/>
+        </w:rPr>
+        <w:t xml:space="preserve"> </w:t>
+      </w:r>
+      <w:proofErr w:type="spellStart"/>
+      <w:r>
+        <w:rPr>
+          <w:rFonts w:ascii="Arial" w:hAnsi="Arial" w:cs="Arial"/>
+          <w:i/>
+          <w:iCs/>
+          <w:color w:val="000000"/>
+          <w:sz w:val="18"/>
+          <w:szCs w:val="18"/>
+          <w:shd w:val="clear" w:color="auto" w:fill="FFFFFF"/>
+        </w:rPr>
+        <w:t>Eponn</w:t>
+      </w:r>
+      <w:proofErr w:type="spellEnd"/>
+      <w:r>
+        <w:rPr>
+          <w:rFonts w:ascii="Arial" w:hAnsi="Arial" w:cs="Arial"/>
+          <w:color w:val="000000"/>
+          <w:sz w:val="18"/>
+          <w:szCs w:val="18"/>
+          <w:shd w:val="clear" w:color="auto" w:fill="FFFFFF"/>
+        </w:rPr>
+        <w:t>. [online] Available at: &lt;https://freesound.org/people/Eponn/sounds/421002/&gt; [Accessed 7 April 2020].</w:t>
+      </w:r>
+    </w:p>
+    <w:p>
+      <w:pPr>
+        <w:spacing w:line="240" w:lineRule="auto"/>
+        <w:rPr>
+          <w:rFonts w:ascii="Arial" w:hAnsi="Arial" w:cs="Arial"/>
+          <w:color w:val="000000"/>
+          <w:sz w:val="18"/>
+          <w:szCs w:val="18"/>
+          <w:shd w:val="clear" w:color="auto" w:fill="FFFFFF"/>
+        </w:rPr>
+      </w:pPr>
+      <w:proofErr w:type="spellStart"/>
+      <w:r>
+        <w:rPr>
+          <w:rFonts w:ascii="Arial" w:hAnsi="Arial" w:cs="Arial"/>
+          <w:color w:val="000000"/>
+          <w:sz w:val="18"/>
+          <w:szCs w:val="18"/>
+          <w:shd w:val="clear" w:color="auto" w:fill="FFFFFF"/>
+        </w:rPr>
+        <w:t>Freesound</w:t>
+      </w:r>
+      <w:proofErr w:type="spellEnd"/>
+      <w:r>
+        <w:rPr>
+          <w:rFonts w:ascii="Arial" w:hAnsi="Arial" w:cs="Arial"/>
+          <w:color w:val="000000"/>
+          <w:sz w:val="18"/>
+          <w:szCs w:val="18"/>
+          <w:shd w:val="clear" w:color="auto" w:fill="FFFFFF"/>
+        </w:rPr>
+        <w:t>. 2020. </w:t>
+      </w:r>
+      <w:r>
+        <w:rPr>
+          <w:rFonts w:ascii="Arial" w:hAnsi="Arial" w:cs="Arial"/>
+          <w:i/>
+          <w:iCs/>
+          <w:color w:val="000000"/>
+          <w:sz w:val="18"/>
+          <w:szCs w:val="18"/>
+          <w:shd w:val="clear" w:color="auto" w:fill="FFFFFF"/>
+        </w:rPr>
+        <w:t xml:space="preserve">Easter Theme Loop </w:t>
+      </w:r>
+      <w:proofErr w:type="gramStart"/>
+      <w:r>
+        <w:rPr>
+          <w:rFonts w:ascii="Arial" w:hAnsi="Arial" w:cs="Arial"/>
+          <w:i/>
+          <w:iCs/>
+          <w:color w:val="000000"/>
+          <w:sz w:val="18"/>
+          <w:szCs w:val="18"/>
+          <w:shd w:val="clear" w:color="auto" w:fill="FFFFFF"/>
+        </w:rPr>
+        <w:t>1.Wav</w:t>
+      </w:r>
+      <w:proofErr w:type="gramEnd"/>
+      <w:r>
+        <w:rPr>
+          <w:rFonts w:ascii="Arial" w:hAnsi="Arial" w:cs="Arial"/>
+          <w:i/>
+          <w:iCs/>
+          <w:color w:val="000000"/>
+          <w:sz w:val="18"/>
+          <w:szCs w:val="18"/>
+          <w:shd w:val="clear" w:color="auto" w:fill="FFFFFF"/>
+        </w:rPr>
+        <w:t xml:space="preserve"> By </w:t>
+      </w:r>
+      <w:proofErr w:type="spellStart"/>
+      <w:r>
+        <w:rPr>
+          <w:rFonts w:ascii="Arial" w:hAnsi="Arial" w:cs="Arial"/>
+          <w:i/>
+          <w:iCs/>
+          <w:color w:val="000000"/>
+          <w:sz w:val="18"/>
+          <w:szCs w:val="18"/>
+          <w:shd w:val="clear" w:color="auto" w:fill="FFFFFF"/>
+        </w:rPr>
+        <w:t>Mrthenoronha</w:t>
+      </w:r>
+      <w:proofErr w:type="spellEnd"/>
+      <w:r>
+        <w:rPr>
+          <w:rFonts w:ascii="Arial" w:hAnsi="Arial" w:cs="Arial"/>
+          <w:color w:val="000000"/>
+          <w:sz w:val="18"/>
+          <w:szCs w:val="18"/>
+          <w:shd w:val="clear" w:color="auto" w:fill="FFFFFF"/>
+        </w:rPr>
+        <w:t>. [online] Available at: &lt;https://freesound.org/people/Mrthenoronha/sounds/509857/&gt; [Accessed 4 April 2020].</w:t>
+      </w:r>
+    </w:p>
+    <w:p>
+      <w:pPr>
+        <w:spacing w:line="240" w:lineRule="auto"/>
+        <w:rPr>
+          <w:rFonts w:ascii="Arial" w:hAnsi="Arial" w:cs="Arial"/>
+          <w:color w:val="000000"/>
+          <w:sz w:val="18"/>
+          <w:szCs w:val="18"/>
+          <w:shd w:val="clear" w:color="auto" w:fill="FFFFFF"/>
+        </w:rPr>
+      </w:pPr>
+      <w:r>
+        <w:rPr>
+          <w:rFonts w:ascii="Arial" w:hAnsi="Arial" w:cs="Arial"/>
+          <w:color w:val="000000"/>
+          <w:sz w:val="18"/>
+          <w:szCs w:val="18"/>
+          <w:shd w:val="clear" w:color="auto" w:fill="FFFFFF"/>
+        </w:rPr>
+        <w:t>Free Stylized Garden Asset, 2019, Easy3D, Unity Asset Store</w:t>
+      </w:r>
+    </w:p>
+    <w:p>
+      <w:pPr>
+        <w:spacing w:line="240" w:lineRule="auto"/>
         <w:rPr>
           <w:rFonts w:cstheme="minorHAnsi"/>
           <w:color w:val="000000"/>
+          <w:sz w:val="16"/>
+          <w:szCs w:val="16"/>
+          <w:shd w:val="clear" w:color="auto" w:fill="FFFFFF"/>
+        </w:rPr>
+      </w:pPr>
+      <w:r>
+        <w:rPr>
+          <w:rFonts w:ascii="Arial" w:hAnsi="Arial" w:cs="Arial"/>
+          <w:color w:val="000000"/>
+          <w:sz w:val="18"/>
+          <w:szCs w:val="18"/>
+          <w:shd w:val="clear" w:color="auto" w:fill="FFFFFF"/>
+        </w:rPr>
+        <w:t xml:space="preserve">Free Trees, 2017, </w:t>
+      </w:r>
+      <w:proofErr w:type="spellStart"/>
+      <w:r>
+        <w:rPr>
+          <w:rFonts w:ascii="Arial" w:hAnsi="Arial" w:cs="Arial"/>
+          <w:color w:val="000000"/>
+          <w:sz w:val="18"/>
+          <w:szCs w:val="18"/>
+          <w:shd w:val="clear" w:color="auto" w:fill="FFFFFF"/>
+        </w:rPr>
+        <w:t>Darth_Artisan</w:t>
+      </w:r>
+      <w:proofErr w:type="spellEnd"/>
+      <w:r>
+        <w:rPr>
+          <w:rFonts w:ascii="Arial" w:hAnsi="Arial" w:cs="Arial"/>
+          <w:color w:val="000000"/>
+          <w:sz w:val="18"/>
+          <w:szCs w:val="18"/>
+          <w:shd w:val="clear" w:color="auto" w:fill="FFFFFF"/>
+        </w:rPr>
+        <w:t>, Unity Asset Store</w:t>
+      </w:r>
+    </w:p>
+    <w:p>
+      <w:pPr>
+        <w:spacing w:line="240" w:lineRule="auto"/>
+        <w:rPr>
+          <w:rFonts w:ascii="Arial" w:hAnsi="Arial" w:cs="Arial"/>
+          <w:color w:val="000000"/>
+          <w:sz w:val="18"/>
+          <w:szCs w:val="18"/>
+          <w:shd w:val="clear" w:color="auto" w:fill="FFFFFF"/>
+        </w:rPr>
+      </w:pPr>
+      <w:proofErr w:type="spellStart"/>
+      <w:r>
+        <w:rPr>
+          <w:rFonts w:ascii="Arial" w:hAnsi="Arial" w:cs="Arial"/>
+          <w:color w:val="000000"/>
+          <w:sz w:val="18"/>
+          <w:szCs w:val="18"/>
+          <w:shd w:val="clear" w:color="auto" w:fill="FFFFFF"/>
+        </w:rPr>
+        <w:t>Gormly</w:t>
+      </w:r>
+      <w:proofErr w:type="spellEnd"/>
+      <w:r>
+        <w:rPr>
+          <w:rFonts w:ascii="Arial" w:hAnsi="Arial" w:cs="Arial"/>
+          <w:color w:val="000000"/>
+          <w:sz w:val="18"/>
+          <w:szCs w:val="18"/>
+          <w:shd w:val="clear" w:color="auto" w:fill="FFFFFF"/>
+        </w:rPr>
+        <w:t>, T., 2013. </w:t>
+      </w:r>
+      <w:r>
+        <w:rPr>
+          <w:rFonts w:ascii="Arial" w:hAnsi="Arial" w:cs="Arial"/>
+          <w:i/>
+          <w:iCs/>
+          <w:color w:val="000000"/>
+          <w:sz w:val="18"/>
+          <w:szCs w:val="18"/>
+          <w:shd w:val="clear" w:color="auto" w:fill="FFFFFF"/>
+        </w:rPr>
+        <w:t xml:space="preserve">Training Program, Incorrect1.Aif By </w:t>
+      </w:r>
+      <w:proofErr w:type="spellStart"/>
+      <w:r>
+        <w:rPr>
+          <w:rFonts w:ascii="Arial" w:hAnsi="Arial" w:cs="Arial"/>
+          <w:i/>
+          <w:iCs/>
+          <w:color w:val="000000"/>
+          <w:sz w:val="18"/>
+          <w:szCs w:val="18"/>
+          <w:shd w:val="clear" w:color="auto" w:fill="FFFFFF"/>
+        </w:rPr>
+        <w:t>Timgormly</w:t>
+      </w:r>
+      <w:proofErr w:type="spellEnd"/>
+      <w:r>
+        <w:rPr>
+          <w:rFonts w:ascii="Arial" w:hAnsi="Arial" w:cs="Arial"/>
+          <w:color w:val="000000"/>
+          <w:sz w:val="18"/>
+          <w:szCs w:val="18"/>
+          <w:shd w:val="clear" w:color="auto" w:fill="FFFFFF"/>
+        </w:rPr>
+        <w:t xml:space="preserve">. [online] </w:t>
+      </w:r>
+      <w:proofErr w:type="spellStart"/>
+      <w:r>
+        <w:rPr>
+          <w:rFonts w:ascii="Arial" w:hAnsi="Arial" w:cs="Arial"/>
+          <w:color w:val="000000"/>
+          <w:sz w:val="18"/>
+          <w:szCs w:val="18"/>
+          <w:shd w:val="clear" w:color="auto" w:fill="FFFFFF"/>
+        </w:rPr>
+        <w:t>Freesound</w:t>
+      </w:r>
+      <w:proofErr w:type="spellEnd"/>
+      <w:r>
+        <w:rPr>
+          <w:rFonts w:ascii="Arial" w:hAnsi="Arial" w:cs="Arial"/>
+          <w:color w:val="000000"/>
+          <w:sz w:val="18"/>
+          <w:szCs w:val="18"/>
+          <w:shd w:val="clear" w:color="auto" w:fill="FFFFFF"/>
+        </w:rPr>
+        <w:t>. Available at: &lt;https://freesound.org/people/timgormly/sounds/181858/&gt; [Accessed 7 April 2020].</w:t>
+      </w:r>
+    </w:p>
+    <w:p>
+      <w:pPr>
+        <w:spacing w:line="240" w:lineRule="auto"/>
+        <w:rPr>
+          <w:rFonts w:ascii="Arial" w:hAnsi="Arial" w:cs="Arial"/>
+          <w:color w:val="000000"/>
+          <w:sz w:val="18"/>
+          <w:szCs w:val="18"/>
+          <w:shd w:val="clear" w:color="auto" w:fill="FFFFFF"/>
+        </w:rPr>
+      </w:pPr>
+      <w:r>
+        <w:rPr>
+          <w:rFonts w:ascii="Arial" w:hAnsi="Arial" w:cs="Arial"/>
+          <w:color w:val="000000"/>
+          <w:sz w:val="18"/>
+          <w:szCs w:val="18"/>
+          <w:shd w:val="clear" w:color="auto" w:fill="FFFFFF"/>
+        </w:rPr>
+        <w:t>Kahn, T., 2014. </w:t>
+      </w:r>
+      <w:r>
+        <w:rPr>
+          <w:rFonts w:ascii="Arial" w:hAnsi="Arial" w:cs="Arial"/>
+          <w:i/>
+          <w:iCs/>
+          <w:color w:val="000000"/>
+          <w:sz w:val="18"/>
+          <w:szCs w:val="18"/>
+          <w:shd w:val="clear" w:color="auto" w:fill="FFFFFF"/>
+        </w:rPr>
+        <w:t xml:space="preserve">Passing Trucks 007.Wav </w:t>
+      </w:r>
+      <w:proofErr w:type="gramStart"/>
+      <w:r>
+        <w:rPr>
+          <w:rFonts w:ascii="Arial" w:hAnsi="Arial" w:cs="Arial"/>
+          <w:i/>
+          <w:iCs/>
+          <w:color w:val="000000"/>
+          <w:sz w:val="18"/>
+          <w:szCs w:val="18"/>
+          <w:shd w:val="clear" w:color="auto" w:fill="FFFFFF"/>
+        </w:rPr>
+        <w:t>By</w:t>
+      </w:r>
+      <w:proofErr w:type="gramEnd"/>
+      <w:r>
+        <w:rPr>
+          <w:rFonts w:ascii="Arial" w:hAnsi="Arial" w:cs="Arial"/>
+          <w:i/>
+          <w:iCs/>
+          <w:color w:val="000000"/>
+          <w:sz w:val="18"/>
+          <w:szCs w:val="18"/>
+          <w:shd w:val="clear" w:color="auto" w:fill="FFFFFF"/>
+        </w:rPr>
+        <w:t xml:space="preserve"> </w:t>
+      </w:r>
+      <w:proofErr w:type="spellStart"/>
+      <w:r>
+        <w:rPr>
+          <w:rFonts w:ascii="Arial" w:hAnsi="Arial" w:cs="Arial"/>
+          <w:i/>
+          <w:iCs/>
+          <w:color w:val="000000"/>
+          <w:sz w:val="18"/>
+          <w:szCs w:val="18"/>
+          <w:shd w:val="clear" w:color="auto" w:fill="FFFFFF"/>
+        </w:rPr>
+        <w:t>Tim.Kahn</w:t>
+      </w:r>
+      <w:proofErr w:type="spellEnd"/>
+      <w:r>
+        <w:rPr>
+          <w:rFonts w:ascii="Arial" w:hAnsi="Arial" w:cs="Arial"/>
+          <w:color w:val="000000"/>
+          <w:sz w:val="18"/>
+          <w:szCs w:val="18"/>
+          <w:shd w:val="clear" w:color="auto" w:fill="FFFFFF"/>
+        </w:rPr>
+        <w:t xml:space="preserve">. [online] </w:t>
+      </w:r>
+      <w:proofErr w:type="spellStart"/>
+      <w:r>
+        <w:rPr>
+          <w:rFonts w:ascii="Arial" w:hAnsi="Arial" w:cs="Arial"/>
+          <w:color w:val="000000"/>
+          <w:sz w:val="18"/>
+          <w:szCs w:val="18"/>
+          <w:shd w:val="clear" w:color="auto" w:fill="FFFFFF"/>
+        </w:rPr>
+        <w:t>Freesound</w:t>
+      </w:r>
+      <w:proofErr w:type="spellEnd"/>
+      <w:r>
+        <w:rPr>
+          <w:rFonts w:ascii="Arial" w:hAnsi="Arial" w:cs="Arial"/>
+          <w:color w:val="000000"/>
+          <w:sz w:val="18"/>
+          <w:szCs w:val="18"/>
+          <w:shd w:val="clear" w:color="auto" w:fill="FFFFFF"/>
+        </w:rPr>
+        <w:t>. Available at: &lt;https://freesound.org/people/tim.kahn/sounds/249534/&gt; [Accessed 4 April 2020].</w:t>
+      </w:r>
+    </w:p>
+    <w:p>
+      <w:pPr>
+        <w:spacing w:line="240" w:lineRule="auto"/>
+        <w:rPr>
+          <w:rFonts w:ascii="Arial" w:hAnsi="Arial" w:cs="Arial"/>
+          <w:color w:val="000000"/>
+          <w:sz w:val="18"/>
+          <w:szCs w:val="18"/>
+          <w:shd w:val="clear" w:color="auto" w:fill="FFFFFF"/>
+        </w:rPr>
+      </w:pPr>
+      <w:proofErr w:type="spellStart"/>
+      <w:r>
+        <w:rPr>
+          <w:rFonts w:ascii="Arial" w:hAnsi="Arial" w:cs="Arial"/>
+          <w:color w:val="000000"/>
+          <w:sz w:val="18"/>
+          <w:szCs w:val="18"/>
+          <w:shd w:val="clear" w:color="auto" w:fill="FFFFFF"/>
+        </w:rPr>
+        <w:t>LeanTween</w:t>
+      </w:r>
+      <w:proofErr w:type="spellEnd"/>
+      <w:r>
+        <w:rPr>
+          <w:rFonts w:ascii="Arial" w:hAnsi="Arial" w:cs="Arial"/>
+          <w:color w:val="000000"/>
+          <w:sz w:val="18"/>
+          <w:szCs w:val="18"/>
+          <w:shd w:val="clear" w:color="auto" w:fill="FFFFFF"/>
+        </w:rPr>
+        <w:t xml:space="preserve">, 2018, </w:t>
+      </w:r>
+      <w:proofErr w:type="spellStart"/>
+      <w:r>
+        <w:rPr>
+          <w:rFonts w:ascii="Arial" w:hAnsi="Arial" w:cs="Arial"/>
+          <w:color w:val="000000"/>
+          <w:sz w:val="18"/>
+          <w:szCs w:val="18"/>
+          <w:shd w:val="clear" w:color="auto" w:fill="FFFFFF"/>
+        </w:rPr>
+        <w:t>DentedPixel</w:t>
+      </w:r>
+      <w:proofErr w:type="spellEnd"/>
+      <w:r>
+        <w:rPr>
+          <w:rFonts w:ascii="Arial" w:hAnsi="Arial" w:cs="Arial"/>
+          <w:color w:val="000000"/>
+          <w:sz w:val="18"/>
+          <w:szCs w:val="18"/>
+          <w:shd w:val="clear" w:color="auto" w:fill="FFFFFF"/>
+        </w:rPr>
+        <w:t>, Unity Asset Store</w:t>
+      </w:r>
+    </w:p>
+    <w:p>
+      <w:pPr>
+        <w:spacing w:line="240" w:lineRule="auto"/>
+        <w:rPr>
+          <w:rFonts w:ascii="Arial" w:hAnsi="Arial" w:cs="Arial"/>
+          <w:color w:val="000000"/>
+          <w:sz w:val="18"/>
+          <w:szCs w:val="18"/>
+          <w:shd w:val="clear" w:color="auto" w:fill="FFFFFF"/>
+        </w:rPr>
+      </w:pPr>
+      <w:r>
+        <w:rPr>
+          <w:rFonts w:ascii="Arial" w:hAnsi="Arial" w:cs="Arial"/>
+          <w:color w:val="000000"/>
+          <w:sz w:val="18"/>
+          <w:szCs w:val="18"/>
+          <w:shd w:val="clear" w:color="auto" w:fill="FFFFFF"/>
+        </w:rPr>
+        <w:t>Living Birds, 2020, Unity Asset Store</w:t>
+      </w:r>
+    </w:p>
+    <w:p>
+      <w:pPr>
+        <w:spacing w:line="240" w:lineRule="auto"/>
+        <w:rPr>
+          <w:rFonts w:ascii="Arial" w:hAnsi="Arial" w:cs="Arial"/>
+          <w:color w:val="000000"/>
+          <w:sz w:val="18"/>
+          <w:szCs w:val="18"/>
+          <w:shd w:val="clear" w:color="auto" w:fill="FFFFFF"/>
+        </w:rPr>
+      </w:pPr>
+      <w:r>
+        <w:rPr>
+          <w:rFonts w:ascii="Arial" w:hAnsi="Arial" w:cs="Arial"/>
+          <w:color w:val="000000"/>
+          <w:sz w:val="18"/>
+          <w:szCs w:val="18"/>
+          <w:shd w:val="clear" w:color="auto" w:fill="FFFFFF"/>
+        </w:rPr>
+        <w:t>Low Poly Cars, 2018, Broken Vector, Unity Asset Store</w:t>
+      </w:r>
+    </w:p>
+    <w:p>
+      <w:pPr>
+        <w:spacing w:line="240" w:lineRule="auto"/>
+        <w:rPr>
+          <w:rFonts w:ascii="Arial" w:hAnsi="Arial" w:cs="Arial"/>
+          <w:color w:val="000000"/>
+          <w:sz w:val="18"/>
+          <w:szCs w:val="18"/>
+          <w:shd w:val="clear" w:color="auto" w:fill="FFFFFF"/>
+        </w:rPr>
+      </w:pPr>
+      <w:r>
+        <w:rPr>
+          <w:rFonts w:ascii="Arial" w:hAnsi="Arial" w:cs="Arial"/>
+          <w:color w:val="000000"/>
+          <w:sz w:val="18"/>
+          <w:szCs w:val="18"/>
+          <w:shd w:val="clear" w:color="auto" w:fill="FFFFFF"/>
+        </w:rPr>
+        <w:t>Low Poly Road Pack, 2018, Broken Vector, Unity Asset Store</w:t>
+      </w:r>
+    </w:p>
+    <w:p>
+      <w:pPr>
+        <w:spacing w:line="240" w:lineRule="auto"/>
+        <w:rPr>
+          <w:rFonts w:ascii="Arial" w:hAnsi="Arial" w:cs="Arial"/>
+          <w:color w:val="000000"/>
+          <w:sz w:val="18"/>
+          <w:szCs w:val="18"/>
+          <w:shd w:val="clear" w:color="auto" w:fill="FFFFFF"/>
+        </w:rPr>
+      </w:pPr>
+      <w:r>
+        <w:rPr>
+          <w:rFonts w:ascii="Arial" w:hAnsi="Arial" w:cs="Arial"/>
+          <w:color w:val="000000"/>
+          <w:sz w:val="18"/>
+          <w:szCs w:val="18"/>
+          <w:shd w:val="clear" w:color="auto" w:fill="FFFFFF"/>
+        </w:rPr>
+        <w:t>Pack, R., 2010. </w:t>
+      </w:r>
+      <w:proofErr w:type="spellStart"/>
+      <w:r>
+        <w:rPr>
+          <w:rFonts w:ascii="Arial" w:hAnsi="Arial" w:cs="Arial"/>
+          <w:i/>
+          <w:iCs/>
+          <w:color w:val="000000"/>
+          <w:sz w:val="18"/>
+          <w:szCs w:val="18"/>
+          <w:shd w:val="clear" w:color="auto" w:fill="FFFFFF"/>
+        </w:rPr>
+        <w:t>Menusel.Wav</w:t>
+      </w:r>
+      <w:proofErr w:type="spellEnd"/>
+      <w:r>
+        <w:rPr>
+          <w:rFonts w:ascii="Arial" w:hAnsi="Arial" w:cs="Arial"/>
+          <w:i/>
+          <w:iCs/>
+          <w:color w:val="000000"/>
+          <w:sz w:val="18"/>
+          <w:szCs w:val="18"/>
+          <w:shd w:val="clear" w:color="auto" w:fill="FFFFFF"/>
+        </w:rPr>
+        <w:t xml:space="preserve"> </w:t>
+      </w:r>
+      <w:proofErr w:type="gramStart"/>
+      <w:r>
+        <w:rPr>
+          <w:rFonts w:ascii="Arial" w:hAnsi="Arial" w:cs="Arial"/>
+          <w:i/>
+          <w:iCs/>
+          <w:color w:val="000000"/>
+          <w:sz w:val="18"/>
+          <w:szCs w:val="18"/>
+          <w:shd w:val="clear" w:color="auto" w:fill="FFFFFF"/>
+        </w:rPr>
+        <w:t>By</w:t>
+      </w:r>
+      <w:proofErr w:type="gramEnd"/>
+      <w:r>
+        <w:rPr>
+          <w:rFonts w:ascii="Arial" w:hAnsi="Arial" w:cs="Arial"/>
+          <w:i/>
+          <w:iCs/>
+          <w:color w:val="000000"/>
+          <w:sz w:val="18"/>
+          <w:szCs w:val="18"/>
+          <w:shd w:val="clear" w:color="auto" w:fill="FFFFFF"/>
+        </w:rPr>
+        <w:t xml:space="preserve"> </w:t>
+      </w:r>
+      <w:proofErr w:type="spellStart"/>
+      <w:r>
+        <w:rPr>
+          <w:rFonts w:ascii="Arial" w:hAnsi="Arial" w:cs="Arial"/>
+          <w:i/>
+          <w:iCs/>
+          <w:color w:val="000000"/>
+          <w:sz w:val="18"/>
+          <w:szCs w:val="18"/>
+          <w:shd w:val="clear" w:color="auto" w:fill="FFFFFF"/>
+        </w:rPr>
+        <w:t>Runnerpack</w:t>
+      </w:r>
+      <w:proofErr w:type="spellEnd"/>
+      <w:r>
+        <w:rPr>
+          <w:rFonts w:ascii="Arial" w:hAnsi="Arial" w:cs="Arial"/>
+          <w:color w:val="000000"/>
+          <w:sz w:val="18"/>
+          <w:szCs w:val="18"/>
+          <w:shd w:val="clear" w:color="auto" w:fill="FFFFFF"/>
+        </w:rPr>
+        <w:t xml:space="preserve">. [online] </w:t>
+      </w:r>
+      <w:proofErr w:type="spellStart"/>
+      <w:r>
+        <w:rPr>
+          <w:rFonts w:ascii="Arial" w:hAnsi="Arial" w:cs="Arial"/>
+          <w:color w:val="000000"/>
+          <w:sz w:val="18"/>
+          <w:szCs w:val="18"/>
+          <w:shd w:val="clear" w:color="auto" w:fill="FFFFFF"/>
+        </w:rPr>
+        <w:t>Freesound</w:t>
+      </w:r>
+      <w:proofErr w:type="spellEnd"/>
+      <w:r>
+        <w:rPr>
+          <w:rFonts w:ascii="Arial" w:hAnsi="Arial" w:cs="Arial"/>
+          <w:color w:val="000000"/>
+          <w:sz w:val="18"/>
+          <w:szCs w:val="18"/>
+          <w:shd w:val="clear" w:color="auto" w:fill="FFFFFF"/>
+        </w:rPr>
+        <w:t>. Available at: &lt;https://freesound.org/people/RunnerPack/sounds/87035/&gt; [Accessed 7 April 2020].</w:t>
+      </w:r>
+    </w:p>
+    <w:p>
+      <w:pPr>
+        <w:spacing w:line="240" w:lineRule="auto"/>
+        <w:rPr>
+          <w:rFonts w:ascii="Arial" w:hAnsi="Arial" w:cs="Arial"/>
+          <w:color w:val="000000"/>
+          <w:sz w:val="18"/>
+          <w:szCs w:val="18"/>
+          <w:shd w:val="clear" w:color="auto" w:fill="FFFFFF"/>
+        </w:rPr>
+      </w:pPr>
+      <w:r>
+        <w:rPr>
+          <w:rFonts w:ascii="Arial" w:hAnsi="Arial" w:cs="Arial"/>
+          <w:color w:val="000000"/>
+          <w:sz w:val="18"/>
+          <w:szCs w:val="18"/>
+          <w:shd w:val="clear" w:color="auto" w:fill="FFFFFF"/>
+        </w:rPr>
+        <w:t>Road Props – Low Poly, 2019, Laxer, Unity Asset Store</w:t>
+      </w:r>
+    </w:p>
+    <w:p>
+      <w:pPr>
+        <w:spacing w:line="240" w:lineRule="auto"/>
+        <w:rPr>
+          <w:rFonts w:ascii="Arial" w:hAnsi="Arial" w:cs="Arial"/>
+          <w:color w:val="000000"/>
+          <w:sz w:val="18"/>
+          <w:szCs w:val="18"/>
+          <w:shd w:val="clear" w:color="auto" w:fill="FFFFFF"/>
+        </w:rPr>
+      </w:pPr>
+      <w:r>
+        <w:rPr>
+          <w:rFonts w:ascii="Arial" w:hAnsi="Arial" w:cs="Arial"/>
+          <w:color w:val="000000"/>
+          <w:sz w:val="18"/>
+          <w:szCs w:val="18"/>
+          <w:shd w:val="clear" w:color="auto" w:fill="FFFFFF"/>
+        </w:rPr>
+        <w:t>Textures.com. 2019. </w:t>
+      </w:r>
+      <w:r>
+        <w:rPr>
+          <w:rFonts w:ascii="Arial" w:hAnsi="Arial" w:cs="Arial"/>
+          <w:i/>
+          <w:iCs/>
+          <w:color w:val="000000"/>
+          <w:sz w:val="18"/>
+          <w:szCs w:val="18"/>
+          <w:shd w:val="clear" w:color="auto" w:fill="FFFFFF"/>
+        </w:rPr>
+        <w:t>Textures.Com - Grass0026</w:t>
+      </w:r>
+      <w:r>
+        <w:rPr>
+          <w:rFonts w:ascii="Arial" w:hAnsi="Arial" w:cs="Arial"/>
+          <w:color w:val="000000"/>
+          <w:sz w:val="18"/>
+          <w:szCs w:val="18"/>
+          <w:shd w:val="clear" w:color="auto" w:fill="FFFFFF"/>
+        </w:rPr>
+        <w:t>. [online] Available at: &lt;https://www.textures.com/download/grass0026/8961?q=grass&gt; [Accessed 7 April 2020].</w:t>
+      </w:r>
+    </w:p>
+    <w:p>
+      <w:pPr>
+        <w:spacing w:line="240" w:lineRule="auto"/>
+        <w:rPr>
+          <w:rFonts w:ascii="Arial" w:hAnsi="Arial" w:cs="Arial"/>
+          <w:color w:val="000000"/>
+          <w:sz w:val="18"/>
+          <w:szCs w:val="18"/>
+          <w:shd w:val="clear" w:color="auto" w:fill="FFFFFF"/>
+        </w:rPr>
+      </w:pPr>
+      <w:r>
+        <w:rPr>
+          <w:rFonts w:ascii="Arial" w:hAnsi="Arial" w:cs="Arial"/>
+          <w:color w:val="000000"/>
+          <w:sz w:val="18"/>
+          <w:szCs w:val="18"/>
+          <w:shd w:val="clear" w:color="auto" w:fill="FFFFFF"/>
+        </w:rPr>
+        <w:t>The Village Well, 2018, Abandoned World, Unity Asset Store</w:t>
+      </w:r>
+    </w:p>
+    <w:p>
+      <w:pPr>
+        <w:spacing w:line="240" w:lineRule="auto"/>
+        <w:rPr>
+          <w:rFonts w:ascii="Arial" w:hAnsi="Arial" w:cs="Arial"/>
+          <w:color w:val="000000"/>
+          <w:sz w:val="18"/>
+          <w:szCs w:val="18"/>
+          <w:shd w:val="clear" w:color="auto" w:fill="FFFFFF"/>
+        </w:rPr>
+      </w:pPr>
+      <w:proofErr w:type="spellStart"/>
+      <w:r>
+        <w:rPr>
+          <w:rFonts w:ascii="Arial" w:hAnsi="Arial" w:cs="Arial"/>
+          <w:color w:val="000000"/>
+          <w:sz w:val="18"/>
+          <w:szCs w:val="18"/>
+          <w:shd w:val="clear" w:color="auto" w:fill="FFFFFF"/>
+        </w:rPr>
+        <w:t>Tuudurt</w:t>
+      </w:r>
+      <w:proofErr w:type="spellEnd"/>
+      <w:r>
+        <w:rPr>
+          <w:rFonts w:ascii="Arial" w:hAnsi="Arial" w:cs="Arial"/>
+          <w:color w:val="000000"/>
+          <w:sz w:val="18"/>
+          <w:szCs w:val="18"/>
+          <w:shd w:val="clear" w:color="auto" w:fill="FFFFFF"/>
+        </w:rPr>
+        <w:t>, 2015. </w:t>
+      </w:r>
+      <w:r>
+        <w:rPr>
+          <w:rFonts w:ascii="Arial" w:hAnsi="Arial" w:cs="Arial"/>
+          <w:i/>
+          <w:iCs/>
+          <w:color w:val="000000"/>
+          <w:sz w:val="18"/>
+          <w:szCs w:val="18"/>
+          <w:shd w:val="clear" w:color="auto" w:fill="FFFFFF"/>
+        </w:rPr>
+        <w:t xml:space="preserve">Piglevelwin2.Mp3 By </w:t>
+      </w:r>
+      <w:proofErr w:type="spellStart"/>
+      <w:r>
+        <w:rPr>
+          <w:rFonts w:ascii="Arial" w:hAnsi="Arial" w:cs="Arial"/>
+          <w:i/>
+          <w:iCs/>
+          <w:color w:val="000000"/>
+          <w:sz w:val="18"/>
+          <w:szCs w:val="18"/>
+          <w:shd w:val="clear" w:color="auto" w:fill="FFFFFF"/>
+        </w:rPr>
+        <w:t>Tuudurt</w:t>
+      </w:r>
+      <w:proofErr w:type="spellEnd"/>
+      <w:r>
+        <w:rPr>
+          <w:rFonts w:ascii="Arial" w:hAnsi="Arial" w:cs="Arial"/>
+          <w:color w:val="000000"/>
+          <w:sz w:val="18"/>
+          <w:szCs w:val="18"/>
+          <w:shd w:val="clear" w:color="auto" w:fill="FFFFFF"/>
+        </w:rPr>
+        <w:t xml:space="preserve">. [online] </w:t>
+      </w:r>
+      <w:proofErr w:type="spellStart"/>
+      <w:r>
+        <w:rPr>
+          <w:rFonts w:ascii="Arial" w:hAnsi="Arial" w:cs="Arial"/>
+          <w:color w:val="000000"/>
+          <w:sz w:val="18"/>
+          <w:szCs w:val="18"/>
+          <w:shd w:val="clear" w:color="auto" w:fill="FFFFFF"/>
+        </w:rPr>
+        <w:t>Freesound</w:t>
+      </w:r>
+      <w:proofErr w:type="spellEnd"/>
+      <w:r>
+        <w:rPr>
+          <w:rFonts w:ascii="Arial" w:hAnsi="Arial" w:cs="Arial"/>
+          <w:color w:val="000000"/>
+          <w:sz w:val="18"/>
+          <w:szCs w:val="18"/>
+          <w:shd w:val="clear" w:color="auto" w:fill="FFFFFF"/>
+        </w:rPr>
+        <w:t>. Available at: &lt;https://freesound.org/people/Tuudurt/sounds/275104/&gt; [Accessed 7 April 2020].</w:t>
+      </w:r>
+    </w:p>
+    <w:p>
+      <w:pPr>
+        <w:rPr>
+          <w:rFonts w:cstheme="minorHAnsi"/>
+          <w:color w:val="000000"/>
           <w:sz w:val="18"/>
           <w:szCs w:val="18"/>
           <w:shd w:val="clear" w:color="auto" w:fill="FFFFFF"/>
@@ -2448,11 +3933,11 @@
       <w:pPr>
         <w:pStyle w:val="Heading1"/>
       </w:pPr>
-      <w:bookmarkStart w:id="6" w:name="_Toc37164588"/>
+      <w:bookmarkStart w:id="8" w:name="_Toc37173683"/>
       <w:r>
         <w:t>Link to Github repository</w:t>
       </w:r>
-      <w:bookmarkEnd w:id="6"/>
+      <w:bookmarkEnd w:id="8"/>
     </w:p>
     <w:p>
       <w:r>
@@ -4160,7 +5645,7 @@
 </file>
 
 <file path=customXml/itemProps2.xml><?xml version="1.0" encoding="utf-8"?>
-<ds:datastoreItem xmlns:ds="http://schemas.openxmlformats.org/officeDocument/2006/customXml" ds:itemID="{8D65C455-6BCE-41E0-80AA-BB875E713F67}">
+<ds:datastoreItem xmlns:ds="http://schemas.openxmlformats.org/officeDocument/2006/customXml" ds:itemID="{C99A6037-3B08-49C8-9A4F-DB75416F24FE}">
   <ds:schemaRefs>
     <ds:schemaRef ds:uri="http://schemas.openxmlformats.org/officeDocument/2006/bibliography"/>
   </ds:schemaRefs>

</xml_diff>